<commit_message>
Added comment about checking Dr.Mattingly's corrections
</commit_message>
<xml_diff>
--- a/Abstract- Hardin Crayfish.docx
+++ b/Abstract- Hardin Crayfish.docx
@@ -1,6 +1,6 @@
 
 <file path=word/document.xml><?xml version="1.0" encoding="utf-8"?>
-<w:document xmlns:wpc="http://schemas.microsoft.com/office/word/2010/wordprocessingCanvas" xmlns:cx="http://schemas.microsoft.com/office/drawing/2014/chartex" xmlns:cx1="http://schemas.microsoft.com/office/drawing/2015/9/8/chartex" xmlns:cx2="http://schemas.microsoft.com/office/drawing/2015/10/21/chartex" xmlns:cx3="http://schemas.microsoft.com/office/drawing/2016/5/9/chartex" xmlns:cx4="http://schemas.microsoft.com/office/drawing/2016/5/10/chartex" xmlns:cx5="http://schemas.microsoft.com/office/drawing/2016/5/11/chartex" xmlns:cx6="http://schemas.microsoft.com/office/drawing/2016/5/12/chartex" xmlns:cx7="http://schemas.microsoft.com/office/drawing/2016/5/13/chartex" xmlns:cx8="http://schemas.microsoft.com/office/drawing/2016/5/14/chartex" xmlns:mc="http://schemas.openxmlformats.org/markup-compatibility/2006" xmlns:aink="http://schemas.microsoft.com/office/drawing/2016/ink" xmlns:am3d="http://schemas.microsoft.com/office/drawing/2017/model3d" xmlns:o="urn:schemas-microsoft-com:office:office" xmlns:r="http://schemas.openxmlformats.org/officeDocument/2006/relationships" xmlns:m="http://schemas.openxmlformats.org/officeDocument/2006/math" xmlns:v="urn:schemas-microsoft-com:vml" xmlns:wp14="http://schemas.microsoft.com/office/word/2010/wordprocessingDrawing" xmlns:wp="http://schemas.openxmlformats.org/drawingml/2006/wordprocessingDrawing" xmlns:w10="urn:schemas-microsoft-com:office:word" xmlns:w="http://schemas.openxmlformats.org/wordprocessingml/2006/main" xmlns:w14="http://schemas.microsoft.com/office/word/2010/wordml" xmlns:w15="http://schemas.microsoft.com/office/word/2012/wordml" xmlns:w16cex="http://schemas.microsoft.com/office/word/2018/wordml/cex" xmlns:w16cid="http://schemas.microsoft.com/office/word/2016/wordml/cid" xmlns:w16="http://schemas.microsoft.com/office/word/2018/wordml" xmlns:w16se="http://schemas.microsoft.com/office/word/2015/wordml/symex" xmlns:wpg="http://schemas.microsoft.com/office/word/2010/wordprocessingGroup" xmlns:wpi="http://schemas.microsoft.com/office/word/2010/wordprocessingInk" xmlns:wne="http://schemas.microsoft.com/office/word/2006/wordml" xmlns:wps="http://schemas.microsoft.com/office/word/2010/wordprocessingShape" mc:Ignorable="w14 w15 w16se w16cid w16 w16cex wp14">
+<w:document xmlns:wpc="http://schemas.microsoft.com/office/word/2010/wordprocessingCanvas" xmlns:cx="http://schemas.microsoft.com/office/drawing/2014/chartex" xmlns:cx1="http://schemas.microsoft.com/office/drawing/2015/9/8/chartex" xmlns:cx2="http://schemas.microsoft.com/office/drawing/2015/10/21/chartex" xmlns:cx3="http://schemas.microsoft.com/office/drawing/2016/5/9/chartex" xmlns:cx4="http://schemas.microsoft.com/office/drawing/2016/5/10/chartex" xmlns:cx5="http://schemas.microsoft.com/office/drawing/2016/5/11/chartex" xmlns:cx6="http://schemas.microsoft.com/office/drawing/2016/5/12/chartex" xmlns:cx7="http://schemas.microsoft.com/office/drawing/2016/5/13/chartex" xmlns:cx8="http://schemas.microsoft.com/office/drawing/2016/5/14/chartex" xmlns:mc="http://schemas.openxmlformats.org/markup-compatibility/2006" xmlns:aink="http://schemas.microsoft.com/office/drawing/2016/ink" xmlns:am3d="http://schemas.microsoft.com/office/drawing/2017/model3d" xmlns:o="urn:schemas-microsoft-com:office:office" xmlns:r="http://schemas.openxmlformats.org/officeDocument/2006/relationships" xmlns:m="http://schemas.openxmlformats.org/officeDocument/2006/math" xmlns:v="urn:schemas-microsoft-com:vml" xmlns:wp14="http://schemas.microsoft.com/office/word/2010/wordprocessingDrawing" xmlns:wp="http://schemas.openxmlformats.org/drawingml/2006/wordprocessingDrawing" xmlns:w10="urn:schemas-microsoft-com:office:word" xmlns:w="http://schemas.openxmlformats.org/wordprocessingml/2006/main" xmlns:w14="http://schemas.microsoft.com/office/word/2010/wordml" xmlns:w15="http://schemas.microsoft.com/office/word/2012/wordml" xmlns:w16cid="http://schemas.microsoft.com/office/word/2016/wordml/cid" xmlns:w16se="http://schemas.microsoft.com/office/word/2015/wordml/symex" xmlns:wpg="http://schemas.microsoft.com/office/word/2010/wordprocessingGroup" xmlns:wpi="http://schemas.microsoft.com/office/word/2010/wordprocessingInk" xmlns:wne="http://schemas.microsoft.com/office/word/2006/wordml" xmlns:wps="http://schemas.microsoft.com/office/word/2010/wordprocessingShape" mc:Ignorable="w14 w15 w16se w16cid wp14">
   <w:body>
     <w:p>
       <w:pPr>
@@ -590,7 +590,61 @@
           <w:iCs/>
           <w:color w:val="000000"/>
         </w:rPr>
-        <w:t>contigs,</w:t>
+        <w:t xml:space="preserve">contigs, </w:t>
+      </w:r>
+      <w:r>
+        <w:rPr>
+          <w:rFonts w:ascii="Times New Roman" w:eastAsia="Times New Roman" w:hAnsi="Times New Roman" w:cs="Times New Roman"/>
+          <w:b/>
+          <w:bCs/>
+          <w:color w:val="000000"/>
+        </w:rPr>
+        <w:t>then</w:t>
+      </w:r>
+      <w:r>
+        <w:rPr>
+          <w:rFonts w:ascii="Times New Roman" w:eastAsia="Times New Roman" w:hAnsi="Times New Roman" w:cs="Times New Roman"/>
+          <w:b/>
+          <w:bCs/>
+          <w:color w:val="000000"/>
+        </w:rPr>
+        <w:t xml:space="preserve"> long reads</w:t>
+      </w:r>
+      <w:r>
+        <w:rPr>
+          <w:rFonts w:ascii="Times New Roman" w:eastAsia="Times New Roman" w:hAnsi="Times New Roman" w:cs="Times New Roman"/>
+          <w:b/>
+          <w:bCs/>
+          <w:color w:val="000000"/>
+        </w:rPr>
+        <w:t xml:space="preserve"> were overlapped and</w:t>
+      </w:r>
+      <w:r>
+        <w:rPr>
+          <w:rFonts w:ascii="Times New Roman" w:eastAsia="Times New Roman" w:hAnsi="Times New Roman" w:cs="Times New Roman"/>
+          <w:b/>
+          <w:bCs/>
+          <w:color w:val="000000"/>
+        </w:rPr>
+        <w:t xml:space="preserve"> filled in gaps between</w:t>
+      </w:r>
+      <w:r>
+        <w:rPr>
+          <w:rFonts w:ascii="Times New Roman" w:eastAsia="Times New Roman" w:hAnsi="Times New Roman" w:cs="Times New Roman"/>
+          <w:b/>
+          <w:bCs/>
+          <w:color w:val="000000"/>
+        </w:rPr>
+        <w:t xml:space="preserve"> the</w:t>
+      </w:r>
+      <w:r>
+        <w:rPr>
+          <w:rFonts w:ascii="Times New Roman" w:eastAsia="Times New Roman" w:hAnsi="Times New Roman" w:cs="Times New Roman"/>
+          <w:b/>
+          <w:bCs/>
+          <w:color w:val="000000"/>
+        </w:rPr>
+        <w:t xml:space="preserve"> </w:t>
       </w:r>
       <w:r>
         <w:rPr>
@@ -601,61 +655,16 @@
           <w:iCs/>
           <w:color w:val="000000"/>
         </w:rPr>
-        <w:t xml:space="preserve"> </w:t>
-      </w:r>
-      <w:r>
-        <w:rPr>
-          <w:rFonts w:ascii="Times New Roman" w:eastAsia="Times New Roman" w:hAnsi="Times New Roman" w:cs="Times New Roman"/>
-          <w:b/>
-          <w:bCs/>
-          <w:color w:val="000000"/>
-        </w:rPr>
-        <w:t>then</w:t>
-      </w:r>
-      <w:r>
-        <w:rPr>
-          <w:rFonts w:ascii="Times New Roman" w:eastAsia="Times New Roman" w:hAnsi="Times New Roman" w:cs="Times New Roman"/>
-          <w:b/>
-          <w:bCs/>
-          <w:color w:val="000000"/>
-        </w:rPr>
-        <w:t xml:space="preserve"> long reads</w:t>
-      </w:r>
-      <w:r>
-        <w:rPr>
-          <w:rFonts w:ascii="Times New Roman" w:eastAsia="Times New Roman" w:hAnsi="Times New Roman" w:cs="Times New Roman"/>
-          <w:b/>
-          <w:bCs/>
-          <w:color w:val="000000"/>
-        </w:rPr>
-        <w:t xml:space="preserve"> were overlapped and</w:t>
-      </w:r>
-      <w:r>
-        <w:rPr>
-          <w:rFonts w:ascii="Times New Roman" w:eastAsia="Times New Roman" w:hAnsi="Times New Roman" w:cs="Times New Roman"/>
-          <w:b/>
-          <w:bCs/>
-          <w:color w:val="000000"/>
-        </w:rPr>
-        <w:t xml:space="preserve"> filled in gaps between</w:t>
-      </w:r>
-      <w:r>
-        <w:rPr>
-          <w:rFonts w:ascii="Times New Roman" w:eastAsia="Times New Roman" w:hAnsi="Times New Roman" w:cs="Times New Roman"/>
-          <w:b/>
-          <w:bCs/>
-          <w:color w:val="000000"/>
-        </w:rPr>
-        <w:t xml:space="preserve"> the</w:t>
-      </w:r>
-      <w:r>
-        <w:rPr>
-          <w:rFonts w:ascii="Times New Roman" w:eastAsia="Times New Roman" w:hAnsi="Times New Roman" w:cs="Times New Roman"/>
-          <w:b/>
-          <w:bCs/>
-          <w:color w:val="000000"/>
-        </w:rPr>
-        <w:t xml:space="preserve"> </w:t>
+        <w:t xml:space="preserve">contigs </w:t>
+      </w:r>
+      <w:r>
+        <w:rPr>
+          <w:rFonts w:ascii="Times New Roman" w:eastAsia="Times New Roman" w:hAnsi="Times New Roman" w:cs="Times New Roman"/>
+          <w:b/>
+          <w:bCs/>
+          <w:color w:val="000000"/>
+        </w:rPr>
+        <w:t xml:space="preserve">to make longer </w:t>
       </w:r>
       <w:r>
         <w:rPr>
@@ -666,16 +675,16 @@
           <w:iCs/>
           <w:color w:val="000000"/>
         </w:rPr>
-        <w:t xml:space="preserve">contigs </w:t>
-      </w:r>
-      <w:r>
-        <w:rPr>
-          <w:rFonts w:ascii="Times New Roman" w:eastAsia="Times New Roman" w:hAnsi="Times New Roman" w:cs="Times New Roman"/>
-          <w:b/>
-          <w:bCs/>
-          <w:color w:val="000000"/>
-        </w:rPr>
-        <w:t xml:space="preserve">to make longer </w:t>
+        <w:t>scaffolds.</w:t>
+      </w:r>
+      <w:r>
+        <w:rPr>
+          <w:rFonts w:ascii="Times New Roman" w:eastAsia="Times New Roman" w:hAnsi="Times New Roman" w:cs="Times New Roman"/>
+          <w:b/>
+          <w:bCs/>
+          <w:color w:val="000000"/>
+        </w:rPr>
+        <w:t xml:space="preserve"> The individual sequences were assembled through this process,</w:t>
       </w:r>
       <w:r>
         <w:rPr>
@@ -686,26 +695,6 @@
           <w:iCs/>
           <w:color w:val="000000"/>
         </w:rPr>
-        <w:t>scaffolds.</w:t>
-      </w:r>
-      <w:r>
-        <w:rPr>
-          <w:rFonts w:ascii="Times New Roman" w:eastAsia="Times New Roman" w:hAnsi="Times New Roman" w:cs="Times New Roman"/>
-          <w:b/>
-          <w:bCs/>
-          <w:color w:val="000000"/>
-        </w:rPr>
-        <w:t xml:space="preserve"> The individual sequences were assembled through this process,</w:t>
-      </w:r>
-      <w:r>
-        <w:rPr>
-          <w:rFonts w:ascii="Times New Roman" w:eastAsia="Times New Roman" w:hAnsi="Times New Roman" w:cs="Times New Roman"/>
-          <w:b/>
-          <w:bCs/>
-          <w:i/>
-          <w:iCs/>
-          <w:color w:val="000000"/>
-        </w:rPr>
         <w:t xml:space="preserve"> de novo</w:t>
       </w:r>
       <w:r>
@@ -715,16 +704,7 @@
           <w:bCs/>
           <w:color w:val="000000"/>
         </w:rPr>
-        <w:t xml:space="preserve"> assembly, and the genome was </w:t>
-      </w:r>
-      <w:r>
-        <w:rPr>
-          <w:rFonts w:ascii="Times New Roman" w:eastAsia="Times New Roman" w:hAnsi="Times New Roman" w:cs="Times New Roman"/>
-          <w:b/>
-          <w:bCs/>
-          <w:color w:val="000000"/>
-        </w:rPr>
-        <w:t>annotated</w:t>
+        <w:t xml:space="preserve"> assembly, and the genome was annotated</w:t>
       </w:r>
       <w:r>
         <w:rPr>
@@ -1189,7 +1169,21 @@
         </w:rPr>
       </w:pPr>
     </w:p>
-    <w:p/>
+    <w:p>
+      <w:r>
+        <w:t xml:space="preserve">Check corrections that </w:t>
+      </w:r>
+      <w:proofErr w:type="spellStart"/>
+      <w:r>
+        <w:t>Dr.Mattingly</w:t>
+      </w:r>
+      <w:proofErr w:type="spellEnd"/>
+      <w:r>
+        <w:t xml:space="preserve"> Made</w:t>
+      </w:r>
+      <w:bookmarkStart w:id="0" w:name="_GoBack"/>
+      <w:bookmarkEnd w:id="0"/>
+    </w:p>
     <w:sectPr>
       <w:pgSz w:w="12240" w:h="15840"/>
       <w:pgMar w:top="1440" w:right="1440" w:bottom="1440" w:left="1440" w:header="720" w:footer="720" w:gutter="0"/>
@@ -1201,7 +1195,7 @@
 </file>
 
 <file path=word/styles.xml><?xml version="1.0" encoding="utf-8"?>
-<w:styles xmlns:mc="http://schemas.openxmlformats.org/markup-compatibility/2006" xmlns:r="http://schemas.openxmlformats.org/officeDocument/2006/relationships" xmlns:w="http://schemas.openxmlformats.org/wordprocessingml/2006/main" xmlns:w14="http://schemas.microsoft.com/office/word/2010/wordml" xmlns:w15="http://schemas.microsoft.com/office/word/2012/wordml" xmlns:w16cex="http://schemas.microsoft.com/office/word/2018/wordml/cex" xmlns:w16cid="http://schemas.microsoft.com/office/word/2016/wordml/cid" xmlns:w16="http://schemas.microsoft.com/office/word/2018/wordml" xmlns:w16se="http://schemas.microsoft.com/office/word/2015/wordml/symex" mc:Ignorable="w14 w15 w16se w16cid w16 w16cex">
+<w:styles xmlns:mc="http://schemas.openxmlformats.org/markup-compatibility/2006" xmlns:r="http://schemas.openxmlformats.org/officeDocument/2006/relationships" xmlns:w="http://schemas.openxmlformats.org/wordprocessingml/2006/main" xmlns:w14="http://schemas.microsoft.com/office/word/2010/wordml" xmlns:w15="http://schemas.microsoft.com/office/word/2012/wordml" xmlns:w16cid="http://schemas.microsoft.com/office/word/2016/wordml/cid" xmlns:w16se="http://schemas.microsoft.com/office/word/2015/wordml/symex" mc:Ignorable="w14 w15 w16se w16cid">
   <w:docDefaults>
     <w:rPrDefault>
       <w:rPr>
@@ -1213,7 +1207,7 @@
     </w:rPrDefault>
     <w:pPrDefault/>
   </w:docDefaults>
-  <w:latentStyles w:defLockedState="0" w:defUIPriority="99" w:defSemiHidden="0" w:defUnhideWhenUsed="0" w:defQFormat="0" w:count="376">
+  <w:latentStyles w:defLockedState="0" w:defUIPriority="99" w:defSemiHidden="0" w:defUnhideWhenUsed="0" w:defQFormat="0" w:count="375">
     <w:lsdException w:name="Normal" w:uiPriority="0" w:qFormat="1"/>
     <w:lsdException w:name="heading 1" w:uiPriority="9" w:qFormat="1"/>
     <w:lsdException w:name="heading 2" w:semiHidden="1" w:uiPriority="9" w:unhideWhenUsed="1" w:qFormat="1"/>
@@ -1589,7 +1583,6 @@
     <w:lsdException w:name="Smart Hyperlink" w:semiHidden="1" w:unhideWhenUsed="1"/>
     <w:lsdException w:name="Hashtag" w:semiHidden="1" w:unhideWhenUsed="1"/>
     <w:lsdException w:name="Unresolved Mention" w:semiHidden="1" w:unhideWhenUsed="1"/>
-    <w:lsdException w:name="Smart Link" w:semiHidden="1" w:unhideWhenUsed="1"/>
   </w:latentStyles>
   <w:style w:type="paragraph" w:default="1" w:styleId="Normal">
     <w:name w:val="Normal"/>

</xml_diff>